<commit_message>
updated CV to reflect the hosting of the online CV to be on gh-pages and rebuilt app
</commit_message>
<xml_diff>
--- a/src/assets/other/Steven Jackson CV.docx
+++ b/src/assets/other/Steven Jackson CV.docx
@@ -520,7 +520,7 @@
                       <w:rPr>
                         <w:rStyle w:val="Hyperlink"/>
                       </w:rPr>
-                      <w:t>https://stevenjackson.co.za/</w:t>
+                      <w:t>https://steven-jackson-dev.github.io/online-cv</w:t>
                     </w:r>
                   </w:hyperlink>
                 </w:p>
@@ -5168,7 +5168,7 @@
         <w:noProof/>
         <w:sz w:val="16"/>
       </w:rPr>
-      <w:t>23 April 2020</w:t>
+      <w:t>27 April 2020</w:t>
     </w:r>
     <w:r>
       <w:rPr>

</xml_diff>